<commit_message>
Maya Level Editor, New Game Object
New level objects, better level mel structure.
Add a Block object.
</commit_message>
<xml_diff>
--- a/Documents/Labster Demo Application GDD.docx
+++ b/Documents/Labster Demo Application GDD.docx
@@ -48,21 +48,12 @@
           <w:szCs w:val="52"/>
         </w:rPr>
       </w:pPr>
-      <w:proofErr w:type="spellStart"/>
       <w:r>
         <w:rPr>
           <w:sz w:val="52"/>
           <w:szCs w:val="52"/>
         </w:rPr>
-        <w:t>Labster</w:t>
-      </w:r>
-      <w:proofErr w:type="spellEnd"/>
-      <w:r>
-        <w:rPr>
-          <w:sz w:val="52"/>
-          <w:szCs w:val="52"/>
-        </w:rPr>
-        <w:t xml:space="preserve"> Demo Application</w:t>
+        <w:t>Labster Demo Application</w:t>
       </w:r>
     </w:p>
     <w:p>
@@ -121,13 +112,17 @@
       <w:r>
         <w:br w:type="page"/>
       </w:r>
-      <w:r>
-        <w:lastRenderedPageBreak/>
-        <w:br w:type="page"/>
-      </w:r>
     </w:p>
     <w:sdt>
       <w:sdtPr>
+        <w:rPr>
+          <w:rFonts w:ascii="Arial" w:eastAsiaTheme="minorEastAsia" w:hAnsi="Arial" w:cstheme="minorBidi"/>
+          <w:b w:val="0"/>
+          <w:bCs w:val="0"/>
+          <w:color w:val="auto"/>
+          <w:sz w:val="24"/>
+          <w:szCs w:val="24"/>
+        </w:rPr>
         <w:id w:val="1504545344"/>
         <w:docPartObj>
           <w:docPartGallery w:val="Table of Contents"/>
@@ -136,11 +131,7 @@
       </w:sdtPr>
       <w:sdtEndPr>
         <w:rPr>
-          <w:rFonts w:ascii="Arial" w:eastAsiaTheme="minorEastAsia" w:hAnsi="Arial" w:cstheme="minorBidi"/>
           <w:noProof/>
-          <w:color w:val="auto"/>
-          <w:sz w:val="24"/>
-          <w:szCs w:val="24"/>
         </w:rPr>
       </w:sdtEndPr>
       <w:sdtContent>
@@ -207,7 +198,7 @@
             <w:rPr>
               <w:noProof/>
             </w:rPr>
-            <w:instrText xml:space="preserve"> PAGEREF _Toc271623551 \h </w:instrText>
+            <w:instrText xml:space="preserve"> PAGEREF _Toc271826156 \h </w:instrText>
           </w:r>
           <w:r>
             <w:rPr>
@@ -224,7 +215,7 @@
             <w:rPr>
               <w:noProof/>
             </w:rPr>
-            <w:t>4</w:t>
+            <w:t>3</w:t>
           </w:r>
           <w:r>
             <w:rPr>
@@ -267,7 +258,7 @@
             <w:rPr>
               <w:noProof/>
             </w:rPr>
-            <w:instrText xml:space="preserve"> PAGEREF _Toc271623552 \h </w:instrText>
+            <w:instrText xml:space="preserve"> PAGEREF _Toc271826157 \h </w:instrText>
           </w:r>
           <w:r>
             <w:rPr>
@@ -284,7 +275,7 @@
             <w:rPr>
               <w:noProof/>
             </w:rPr>
-            <w:t>4</w:t>
+            <w:t>3</w:t>
           </w:r>
           <w:r>
             <w:rPr>
@@ -329,7 +320,7 @@
             <w:rPr>
               <w:noProof/>
             </w:rPr>
-            <w:instrText xml:space="preserve"> PAGEREF _Toc271623553 \h </w:instrText>
+            <w:instrText xml:space="preserve"> PAGEREF _Toc271826158 \h </w:instrText>
           </w:r>
           <w:r>
             <w:rPr>
@@ -346,7 +337,7 @@
             <w:rPr>
               <w:noProof/>
             </w:rPr>
-            <w:t>4</w:t>
+            <w:t>3</w:t>
           </w:r>
           <w:r>
             <w:rPr>
@@ -390,7 +381,7 @@
             <w:rPr>
               <w:noProof/>
             </w:rPr>
-            <w:instrText xml:space="preserve"> PAGEREF _Toc271623554 \h </w:instrText>
+            <w:instrText xml:space="preserve"> PAGEREF _Toc271826159 \h </w:instrText>
           </w:r>
           <w:r>
             <w:rPr>
@@ -407,7 +398,7 @@
             <w:rPr>
               <w:noProof/>
             </w:rPr>
-            <w:t>4</w:t>
+            <w:t>3</w:t>
           </w:r>
           <w:r>
             <w:rPr>
@@ -451,7 +442,7 @@
             <w:rPr>
               <w:noProof/>
             </w:rPr>
-            <w:instrText xml:space="preserve"> PAGEREF _Toc271623555 \h </w:instrText>
+            <w:instrText xml:space="preserve"> PAGEREF _Toc271826160 \h </w:instrText>
           </w:r>
           <w:r>
             <w:rPr>
@@ -468,7 +459,7 @@
             <w:rPr>
               <w:noProof/>
             </w:rPr>
-            <w:t>4</w:t>
+            <w:t>3</w:t>
           </w:r>
           <w:r>
             <w:rPr>
@@ -512,7 +503,7 @@
             <w:rPr>
               <w:noProof/>
             </w:rPr>
-            <w:instrText xml:space="preserve"> PAGEREF _Toc271623556 \h </w:instrText>
+            <w:instrText xml:space="preserve"> PAGEREF _Toc271826161 \h </w:instrText>
           </w:r>
           <w:r>
             <w:rPr>
@@ -529,7 +520,7 @@
             <w:rPr>
               <w:noProof/>
             </w:rPr>
-            <w:t>4</w:t>
+            <w:t>3</w:t>
           </w:r>
           <w:r>
             <w:rPr>
@@ -573,7 +564,7 @@
             <w:rPr>
               <w:noProof/>
             </w:rPr>
-            <w:instrText xml:space="preserve"> PAGEREF _Toc271623557 \h </w:instrText>
+            <w:instrText xml:space="preserve"> PAGEREF _Toc271826162 \h </w:instrText>
           </w:r>
           <w:r>
             <w:rPr>
@@ -590,7 +581,7 @@
             <w:rPr>
               <w:noProof/>
             </w:rPr>
-            <w:t>4</w:t>
+            <w:t>3</w:t>
           </w:r>
           <w:r>
             <w:rPr>
@@ -634,7 +625,7 @@
             <w:rPr>
               <w:noProof/>
             </w:rPr>
-            <w:instrText xml:space="preserve"> PAGEREF _Toc271623558 \h </w:instrText>
+            <w:instrText xml:space="preserve"> PAGEREF _Toc271826163 \h </w:instrText>
           </w:r>
           <w:r>
             <w:rPr>
@@ -651,7 +642,7 @@
             <w:rPr>
               <w:noProof/>
             </w:rPr>
-            <w:t>5</w:t>
+            <w:t>4</w:t>
           </w:r>
           <w:r>
             <w:rPr>
@@ -695,7 +686,7 @@
             <w:rPr>
               <w:noProof/>
             </w:rPr>
-            <w:instrText xml:space="preserve"> PAGEREF _Toc271623559 \h </w:instrText>
+            <w:instrText xml:space="preserve"> PAGEREF _Toc271826164 \h </w:instrText>
           </w:r>
           <w:r>
             <w:rPr>
@@ -712,7 +703,7 @@
             <w:rPr>
               <w:noProof/>
             </w:rPr>
-            <w:t>5</w:t>
+            <w:t>4</w:t>
           </w:r>
           <w:r>
             <w:rPr>
@@ -755,7 +746,7 @@
             <w:rPr>
               <w:noProof/>
             </w:rPr>
-            <w:instrText xml:space="preserve"> PAGEREF _Toc271623560 \h </w:instrText>
+            <w:instrText xml:space="preserve"> PAGEREF _Toc271826165 \h </w:instrText>
           </w:r>
           <w:r>
             <w:rPr>
@@ -772,7 +763,7 @@
             <w:rPr>
               <w:noProof/>
             </w:rPr>
-            <w:t>5</w:t>
+            <w:t>4</w:t>
           </w:r>
           <w:r>
             <w:rPr>
@@ -817,7 +808,7 @@
             <w:rPr>
               <w:noProof/>
             </w:rPr>
-            <w:instrText xml:space="preserve"> PAGEREF _Toc271623561 \h </w:instrText>
+            <w:instrText xml:space="preserve"> PAGEREF _Toc271826166 \h </w:instrText>
           </w:r>
           <w:r>
             <w:rPr>
@@ -834,7 +825,7 @@
             <w:rPr>
               <w:noProof/>
             </w:rPr>
-            <w:t>5</w:t>
+            <w:t>4</w:t>
           </w:r>
           <w:r>
             <w:rPr>
@@ -879,7 +870,7 @@
             <w:rPr>
               <w:noProof/>
             </w:rPr>
-            <w:instrText xml:space="preserve"> PAGEREF _Toc271623562 \h </w:instrText>
+            <w:instrText xml:space="preserve"> PAGEREF _Toc271826167 \h </w:instrText>
           </w:r>
           <w:r>
             <w:rPr>
@@ -896,7 +887,7 @@
             <w:rPr>
               <w:noProof/>
             </w:rPr>
-            <w:t>5</w:t>
+            <w:t>4</w:t>
           </w:r>
           <w:r>
             <w:rPr>
@@ -941,7 +932,7 @@
             <w:rPr>
               <w:noProof/>
             </w:rPr>
-            <w:instrText xml:space="preserve"> PAGEREF _Toc271623563 \h </w:instrText>
+            <w:instrText xml:space="preserve"> PAGEREF _Toc271826168 \h </w:instrText>
           </w:r>
           <w:r>
             <w:rPr>
@@ -958,253 +949,7 @@
             <w:rPr>
               <w:noProof/>
             </w:rPr>
-            <w:t>5</w:t>
-          </w:r>
-          <w:r>
-            <w:rPr>
-              <w:noProof/>
-            </w:rPr>
-            <w:fldChar w:fldCharType="end"/>
-          </w:r>
-        </w:p>
-        <w:p>
-          <w:pPr>
-            <w:pStyle w:val="TOC1"/>
-            <w:tabs>
-              <w:tab w:val="right" w:leader="dot" w:pos="8630"/>
-            </w:tabs>
-            <w:rPr>
-              <w:b w:val="0"/>
-              <w:noProof/>
-              <w:lang w:eastAsia="ja-JP"/>
-            </w:rPr>
-          </w:pPr>
-          <w:r>
-            <w:rPr>
-              <w:noProof/>
-            </w:rPr>
-            <w:t>TECHNICAL DETAILS</w:t>
-          </w:r>
-          <w:r>
-            <w:rPr>
-              <w:noProof/>
-            </w:rPr>
-            <w:tab/>
-          </w:r>
-          <w:r>
-            <w:rPr>
-              <w:noProof/>
-            </w:rPr>
-            <w:fldChar w:fldCharType="begin"/>
-          </w:r>
-          <w:r>
-            <w:rPr>
-              <w:noProof/>
-            </w:rPr>
-            <w:instrText xml:space="preserve"> PAGEREF _Toc271623564 \h </w:instrText>
-          </w:r>
-          <w:r>
-            <w:rPr>
-              <w:noProof/>
-            </w:rPr>
-          </w:r>
-          <w:r>
-            <w:rPr>
-              <w:noProof/>
-            </w:rPr>
-            <w:fldChar w:fldCharType="separate"/>
-          </w:r>
-          <w:r>
-            <w:rPr>
-              <w:noProof/>
-            </w:rPr>
-            <w:t>6</w:t>
-          </w:r>
-          <w:r>
-            <w:rPr>
-              <w:noProof/>
-            </w:rPr>
-            <w:fldChar w:fldCharType="end"/>
-          </w:r>
-        </w:p>
-        <w:p>
-          <w:pPr>
-            <w:pStyle w:val="TOC2"/>
-            <w:tabs>
-              <w:tab w:val="right" w:leader="dot" w:pos="8630"/>
-            </w:tabs>
-            <w:rPr>
-              <w:b w:val="0"/>
-              <w:noProof/>
-              <w:sz w:val="24"/>
-              <w:szCs w:val="24"/>
-              <w:lang w:eastAsia="ja-JP"/>
-            </w:rPr>
-          </w:pPr>
-          <w:r>
-            <w:rPr>
-              <w:noProof/>
-            </w:rPr>
-            <w:t>DESIGN PATTERNS and programming methods</w:t>
-          </w:r>
-          <w:r>
-            <w:rPr>
-              <w:noProof/>
-            </w:rPr>
-            <w:tab/>
-          </w:r>
-          <w:r>
-            <w:rPr>
-              <w:noProof/>
-            </w:rPr>
-            <w:fldChar w:fldCharType="begin"/>
-          </w:r>
-          <w:r>
-            <w:rPr>
-              <w:noProof/>
-            </w:rPr>
-            <w:instrText xml:space="preserve"> PAGEREF _Toc271623565 \h </w:instrText>
-          </w:r>
-          <w:r>
-            <w:rPr>
-              <w:noProof/>
-            </w:rPr>
-          </w:r>
-          <w:r>
-            <w:rPr>
-              <w:noProof/>
-            </w:rPr>
-            <w:fldChar w:fldCharType="separate"/>
-          </w:r>
-          <w:r>
-            <w:rPr>
-              <w:noProof/>
-            </w:rPr>
-            <w:t>6</w:t>
-          </w:r>
-          <w:r>
-            <w:rPr>
-              <w:noProof/>
-            </w:rPr>
-            <w:fldChar w:fldCharType="end"/>
-          </w:r>
-        </w:p>
-        <w:p>
-          <w:pPr>
-            <w:pStyle w:val="TOC2"/>
-            <w:tabs>
-              <w:tab w:val="right" w:leader="dot" w:pos="8630"/>
-            </w:tabs>
-            <w:rPr>
-              <w:b w:val="0"/>
-              <w:noProof/>
-              <w:sz w:val="24"/>
-              <w:szCs w:val="24"/>
-              <w:lang w:eastAsia="ja-JP"/>
-            </w:rPr>
-          </w:pPr>
-          <w:r>
-            <w:rPr>
-              <w:noProof/>
-            </w:rPr>
-            <w:t>CLASS UML</w:t>
-          </w:r>
-          <w:r>
-            <w:rPr>
-              <w:noProof/>
-            </w:rPr>
-            <w:tab/>
-          </w:r>
-          <w:r>
-            <w:rPr>
-              <w:noProof/>
-            </w:rPr>
-            <w:fldChar w:fldCharType="begin"/>
-          </w:r>
-          <w:r>
-            <w:rPr>
-              <w:noProof/>
-            </w:rPr>
-            <w:instrText xml:space="preserve"> PAGEREF _Toc271623566 \h </w:instrText>
-          </w:r>
-          <w:r>
-            <w:rPr>
-              <w:noProof/>
-            </w:rPr>
-          </w:r>
-          <w:r>
-            <w:rPr>
-              <w:noProof/>
-            </w:rPr>
-            <w:fldChar w:fldCharType="separate"/>
-          </w:r>
-          <w:r>
-            <w:rPr>
-              <w:noProof/>
-            </w:rPr>
-            <w:t>6</w:t>
-          </w:r>
-          <w:r>
-            <w:rPr>
-              <w:noProof/>
-            </w:rPr>
-            <w:fldChar w:fldCharType="end"/>
-          </w:r>
-        </w:p>
-        <w:p>
-          <w:pPr>
-            <w:pStyle w:val="TOC2"/>
-            <w:tabs>
-              <w:tab w:val="right" w:leader="dot" w:pos="8630"/>
-            </w:tabs>
-            <w:rPr>
-              <w:b w:val="0"/>
-              <w:noProof/>
-              <w:sz w:val="24"/>
-              <w:szCs w:val="24"/>
-              <w:lang w:eastAsia="ja-JP"/>
-            </w:rPr>
-          </w:pPr>
-          <w:r>
-            <w:rPr>
-              <w:noProof/>
-            </w:rPr>
-            <w:t>TEST CASES</w:t>
-          </w:r>
-          <w:r>
-            <w:rPr>
-              <w:noProof/>
-            </w:rPr>
-            <w:tab/>
-          </w:r>
-          <w:r>
-            <w:rPr>
-              <w:noProof/>
-            </w:rPr>
-            <w:fldChar w:fldCharType="begin"/>
-          </w:r>
-          <w:r>
-            <w:rPr>
-              <w:noProof/>
-            </w:rPr>
-            <w:instrText xml:space="preserve"> PAGEREF _Toc271623567 \h </w:instrText>
-          </w:r>
-          <w:r>
-            <w:rPr>
-              <w:noProof/>
-            </w:rPr>
-          </w:r>
-          <w:r>
-            <w:rPr>
-              <w:noProof/>
-            </w:rPr>
-            <w:fldChar w:fldCharType="separate"/>
-          </w:r>
-          <w:r>
-            <w:rPr>
-              <w:noProof/>
-            </w:rPr>
-            <w:t>6</w:t>
+            <w:t>4</w:t>
           </w:r>
           <w:r>
             <w:rPr>
@@ -1235,26 +980,24 @@
       <w:r>
         <w:br w:type="page"/>
       </w:r>
-      <w:bookmarkStart w:id="0" w:name="_GoBack"/>
+    </w:p>
+    <w:p>
+      <w:pPr>
+        <w:jc w:val="left"/>
+      </w:pPr>
+    </w:p>
+    <w:p>
+      <w:pPr>
+        <w:pStyle w:val="Heading1"/>
+      </w:pPr>
+      <w:bookmarkStart w:id="0" w:name="_Toc271623517"/>
+      <w:bookmarkStart w:id="1" w:name="_Toc271540967"/>
+      <w:bookmarkStart w:id="2" w:name="_Toc271826156"/>
+      <w:r>
+        <w:t>HISTORY</w:t>
+      </w:r>
       <w:bookmarkEnd w:id="0"/>
-    </w:p>
-    <w:p>
-      <w:pPr>
-        <w:jc w:val="left"/>
-      </w:pPr>
-    </w:p>
-    <w:p>
-      <w:pPr>
-        <w:pStyle w:val="Heading1"/>
-      </w:pPr>
-      <w:bookmarkStart w:id="1" w:name="_Toc271540967"/>
-      <w:bookmarkStart w:id="2" w:name="_Toc271623517"/>
-      <w:bookmarkStart w:id="3" w:name="_Toc271623551"/>
-      <w:r>
-        <w:t>HISTORY</w:t>
-      </w:r>
       <w:bookmarkEnd w:id="2"/>
-      <w:bookmarkEnd w:id="3"/>
     </w:p>
     <w:p>
       <w:r>
@@ -1268,11 +1011,27 @@
       </w:r>
     </w:p>
     <w:p>
+      <w:r>
+        <w:rPr>
+          <w:b/>
+        </w:rPr>
+        <w:t>Version 1</w:t>
+      </w:r>
+      <w:r>
+        <w:t>.</w:t>
+      </w:r>
+      <w:r>
+        <w:t>1 – Removed technical details.</w:t>
+      </w:r>
+      <w:bookmarkStart w:id="3" w:name="_GoBack"/>
+      <w:bookmarkEnd w:id="3"/>
+    </w:p>
+    <w:p>
       <w:pPr>
         <w:pStyle w:val="Heading1"/>
       </w:pPr>
       <w:bookmarkStart w:id="4" w:name="_Toc271623518"/>
-      <w:bookmarkStart w:id="5" w:name="_Toc271623552"/>
+      <w:bookmarkStart w:id="5" w:name="_Toc271826157"/>
       <w:r>
         <w:t>Game Overview</w:t>
       </w:r>
@@ -1286,7 +1045,7 @@
       </w:pPr>
       <w:bookmarkStart w:id="6" w:name="_Toc271540968"/>
       <w:bookmarkStart w:id="7" w:name="_Toc271623519"/>
-      <w:bookmarkStart w:id="8" w:name="_Toc271623553"/>
+      <w:bookmarkStart w:id="8" w:name="_Toc271826158"/>
       <w:r>
         <w:t>Common Questions</w:t>
       </w:r>
@@ -1300,7 +1059,7 @@
       </w:pPr>
       <w:bookmarkStart w:id="9" w:name="_Toc271540969"/>
       <w:bookmarkStart w:id="10" w:name="_Toc271623520"/>
-      <w:bookmarkStart w:id="11" w:name="_Toc271623554"/>
+      <w:bookmarkStart w:id="11" w:name="_Toc271826159"/>
       <w:r>
         <w:t>What is the game</w:t>
       </w:r>
@@ -1322,7 +1081,7 @@
       </w:pPr>
       <w:bookmarkStart w:id="12" w:name="_Toc271540970"/>
       <w:bookmarkStart w:id="13" w:name="_Toc271623521"/>
-      <w:bookmarkStart w:id="14" w:name="_Toc271623555"/>
+      <w:bookmarkStart w:id="14" w:name="_Toc271826160"/>
       <w:r>
         <w:t>Why create the game?</w:t>
       </w:r>
@@ -1350,15 +1109,7 @@
         <w:t>s</w:t>
       </w:r>
       <w:r>
-        <w:t xml:space="preserve"> to join the </w:t>
-      </w:r>
-      <w:proofErr w:type="spellStart"/>
-      <w:r>
-        <w:t>Labster</w:t>
-      </w:r>
-      <w:proofErr w:type="spellEnd"/>
-      <w:r>
-        <w:t xml:space="preserve"> crew as CTO. I decided to</w:t>
+        <w:t xml:space="preserve"> to join the Labster crew as CTO. I decided to</w:t>
       </w:r>
       <w:r>
         <w:t xml:space="preserve"> not</w:t>
@@ -1412,27 +1163,13 @@
         <w:rPr>
           <w:i/>
         </w:rPr>
-        <w:t xml:space="preserve">Game Design Document </w:t>
-      </w:r>
-      <w:proofErr w:type="gramStart"/>
+        <w:t>Game Design Document Sample</w:t>
+      </w:r>
       <w:r>
         <w:rPr>
           <w:i/>
         </w:rPr>
-        <w:t>Sample</w:t>
-      </w:r>
-      <w:r>
-        <w:rPr>
-          <w:i/>
-        </w:rPr>
-        <w:t>[</w:t>
-      </w:r>
-      <w:proofErr w:type="gramEnd"/>
-      <w:r>
-        <w:rPr>
-          <w:i/>
-        </w:rPr>
-        <w:t>1]</w:t>
+        <w:t>[1]</w:t>
       </w:r>
       <w:r>
         <w:t xml:space="preserve">. Some parts have been removed for the sake of </w:t>
@@ -1462,7 +1199,7 @@
       </w:pPr>
       <w:bookmarkStart w:id="15" w:name="_Toc271540971"/>
       <w:bookmarkStart w:id="16" w:name="_Toc271623522"/>
-      <w:bookmarkStart w:id="17" w:name="_Toc271623556"/>
+      <w:bookmarkStart w:id="17" w:name="_Toc271826161"/>
       <w:r>
         <w:t>Where does the game take place?</w:t>
       </w:r>
@@ -1508,7 +1245,7 @@
       </w:pPr>
       <w:bookmarkStart w:id="18" w:name="_Toc271540972"/>
       <w:bookmarkStart w:id="19" w:name="_Toc271623523"/>
-      <w:bookmarkStart w:id="20" w:name="_Toc271623557"/>
+      <w:bookmarkStart w:id="20" w:name="_Toc271826162"/>
       <w:r>
         <w:t>What do I control?</w:t>
       </w:r>
@@ -1532,11 +1269,9 @@
       <w:r>
         <w:t>execute the following actions</w:t>
       </w:r>
-      <w:proofErr w:type="gramStart"/>
       <w:r>
         <w:t>;</w:t>
       </w:r>
-      <w:proofErr w:type="gramEnd"/>
     </w:p>
     <w:p>
       <w:pPr>
@@ -1595,7 +1330,6 @@
         <w:rPr>
           <w:b/>
         </w:rPr>
-        <w:lastRenderedPageBreak/>
         <w:t>Open Inventory</w:t>
       </w:r>
       <w:r>
@@ -1618,7 +1352,7 @@
       </w:pPr>
       <w:bookmarkStart w:id="21" w:name="_Toc271540973"/>
       <w:bookmarkStart w:id="22" w:name="_Toc271623524"/>
-      <w:bookmarkStart w:id="23" w:name="_Toc271623558"/>
+      <w:bookmarkStart w:id="23" w:name="_Toc271826163"/>
       <w:r>
         <w:t>What is the main focus?</w:t>
       </w:r>
@@ -1643,13 +1377,8 @@
         <w:t xml:space="preserve">The level will have artifacts that the player will have to collect in order to </w:t>
       </w:r>
       <w:r>
-        <w:t xml:space="preserve">finish the </w:t>
-      </w:r>
-      <w:proofErr w:type="spellStart"/>
-      <w:r>
-        <w:t>pizzle</w:t>
-      </w:r>
-      <w:proofErr w:type="spellEnd"/>
+        <w:t>finish the pizzle</w:t>
+      </w:r>
       <w:r>
         <w:t>. Those artif</w:t>
       </w:r>
@@ -1663,7 +1392,7 @@
       </w:pPr>
       <w:bookmarkStart w:id="24" w:name="_Toc271540974"/>
       <w:bookmarkStart w:id="25" w:name="_Toc271623525"/>
-      <w:bookmarkStart w:id="26" w:name="_Toc271623559"/>
+      <w:bookmarkStart w:id="26" w:name="_Toc271826164"/>
       <w:r>
         <w:t>What’s different?</w:t>
       </w:r>
@@ -1742,7 +1471,7 @@
       </w:pPr>
       <w:bookmarkStart w:id="27" w:name="_Toc271540975"/>
       <w:bookmarkStart w:id="28" w:name="_Toc271623526"/>
-      <w:bookmarkStart w:id="29" w:name="_Toc271623560"/>
+      <w:bookmarkStart w:id="29" w:name="_Toc271826165"/>
       <w:r>
         <w:t>Feature Set</w:t>
       </w:r>
@@ -1756,7 +1485,7 @@
       </w:pPr>
       <w:bookmarkStart w:id="30" w:name="_Toc271540976"/>
       <w:bookmarkStart w:id="31" w:name="_Toc271623527"/>
-      <w:bookmarkStart w:id="32" w:name="_Toc271623561"/>
+      <w:bookmarkStart w:id="32" w:name="_Toc271826166"/>
       <w:r>
         <w:t>General Features</w:t>
       </w:r>
@@ -1794,7 +1523,7 @@
       </w:pPr>
       <w:bookmarkStart w:id="33" w:name="_Toc271540977"/>
       <w:bookmarkStart w:id="34" w:name="_Toc271623528"/>
-      <w:bookmarkStart w:id="35" w:name="_Toc271623562"/>
+      <w:bookmarkStart w:id="35" w:name="_Toc271826167"/>
       <w:r>
         <w:t>Editor</w:t>
       </w:r>
@@ -1833,7 +1562,7 @@
       </w:pPr>
       <w:bookmarkStart w:id="36" w:name="_Toc271540978"/>
       <w:bookmarkStart w:id="37" w:name="_Toc271623529"/>
-      <w:bookmarkStart w:id="38" w:name="_Toc271623563"/>
+      <w:bookmarkStart w:id="38" w:name="_Toc271826168"/>
       <w:r>
         <w:t>GamePlay</w:t>
       </w:r>
@@ -1943,7 +1672,6 @@
         </w:numPr>
       </w:pPr>
       <w:r>
-        <w:lastRenderedPageBreak/>
         <w:t xml:space="preserve">The player needs to collect all </w:t>
       </w:r>
       <w:r>
@@ -1970,66 +1698,6 @@
       <w:r>
         <w:t>layer can save and load the game at any time.</w:t>
       </w:r>
-    </w:p>
-    <w:p>
-      <w:pPr>
-        <w:pStyle w:val="Heading1"/>
-      </w:pPr>
-      <w:bookmarkStart w:id="39" w:name="_Toc271623530"/>
-      <w:bookmarkStart w:id="40" w:name="_Toc271623564"/>
-      <w:r>
-        <w:t>TECHNICAL DETAILS</w:t>
-      </w:r>
-      <w:bookmarkEnd w:id="39"/>
-      <w:bookmarkEnd w:id="40"/>
-    </w:p>
-    <w:p>
-      <w:pPr>
-        <w:pStyle w:val="Heading2"/>
-      </w:pPr>
-      <w:bookmarkStart w:id="41" w:name="_Toc271623531"/>
-      <w:bookmarkStart w:id="42" w:name="_Toc271623565"/>
-      <w:r>
-        <w:t>DESIGN PATTERNS</w:t>
-      </w:r>
-      <w:r>
-        <w:t xml:space="preserve"> and programming methods</w:t>
-      </w:r>
-      <w:bookmarkEnd w:id="41"/>
-      <w:bookmarkEnd w:id="42"/>
-    </w:p>
-    <w:p>
-      <w:pPr>
-        <w:ind w:left="0"/>
-      </w:pPr>
-    </w:p>
-    <w:p>
-      <w:pPr>
-        <w:pStyle w:val="Heading2"/>
-      </w:pPr>
-      <w:bookmarkStart w:id="43" w:name="_Toc271623532"/>
-      <w:bookmarkStart w:id="44" w:name="_Toc271623566"/>
-      <w:r>
-        <w:t xml:space="preserve">CLASS </w:t>
-      </w:r>
-      <w:r>
-        <w:t>UML</w:t>
-      </w:r>
-      <w:bookmarkEnd w:id="43"/>
-      <w:bookmarkEnd w:id="44"/>
-    </w:p>
-    <w:p/>
-    <w:p>
-      <w:pPr>
-        <w:pStyle w:val="Heading2"/>
-      </w:pPr>
-      <w:bookmarkStart w:id="45" w:name="_Toc271623533"/>
-      <w:bookmarkStart w:id="46" w:name="_Toc271623567"/>
-      <w:r>
-        <w:t>TEST CASES</w:t>
-      </w:r>
-      <w:bookmarkEnd w:id="45"/>
-      <w:bookmarkEnd w:id="46"/>
     </w:p>
     <w:p/>
     <w:p/>
@@ -3819,7 +3487,7 @@
 </file>
 
 <file path=customXml/itemProps1.xml><?xml version="1.0" encoding="utf-8"?>
-<ds:datastoreItem xmlns:ds="http://schemas.openxmlformats.org/officeDocument/2006/customXml" ds:itemID="{3A37522B-FE1F-9446-A559-1B1609F9DAE5}">
+<ds:datastoreItem xmlns:ds="http://schemas.openxmlformats.org/officeDocument/2006/customXml" ds:itemID="{3FD8E38C-A80E-514E-AE90-FD9077A617DC}">
   <ds:schemaRefs>
     <ds:schemaRef ds:uri="http://schemas.openxmlformats.org/officeDocument/2006/bibliography"/>
   </ds:schemaRefs>

</xml_diff>